<commit_message>
add the description (CN)
</commit_message>
<xml_diff>
--- a/gephi easy tutorial.docx
+++ b/gephi easy tutorial.docx
@@ -8,21 +8,40 @@
           <w:noProof/>
         </w:rPr>
       </w:pPr>
-      <w:bookmarkStart w:id="0" w:name="_GoBack"/>
-      <w:bookmarkEnd w:id="0"/>
-    </w:p>
-    <w:p>
-      <w:pPr>
-        <w:rPr>
-          <w:noProof/>
-        </w:rPr>
-      </w:pPr>
-      <w:r>
-        <w:rPr>
-          <w:rFonts w:hint="eastAsia"/>
-          <w:noProof/>
-        </w:rPr>
-        <w:t>1、新建随机图</w:t>
+    </w:p>
+    <w:p>
+      <w:pPr>
+        <w:pStyle w:val="a3"/>
+        <w:numPr>
+          <w:ilvl w:val="0"/>
+          <w:numId w:val="1"/>
+        </w:numPr>
+        <w:ind w:firstLineChars="0"/>
+        <w:rPr>
+          <w:noProof/>
+        </w:rPr>
+      </w:pPr>
+      <w:r>
+        <w:rPr>
+          <w:rFonts w:hint="eastAsia"/>
+          <w:noProof/>
+        </w:rPr>
+        <w:t>新建随机图</w:t>
+      </w:r>
+    </w:p>
+    <w:p>
+      <w:pPr>
+        <w:rPr>
+          <w:rFonts w:hint="eastAsia"/>
+          <w:noProof/>
+        </w:rPr>
+      </w:pPr>
+      <w:r>
+        <w:rPr>
+          <w:rFonts w:hint="eastAsia"/>
+          <w:noProof/>
+        </w:rPr>
+        <w:t>刚开始接触软件的时候，特别是自学的情况下，手里没有格式化的数据，这里可以自动生成随机图供用户熟悉各种功能。</w:t>
       </w:r>
     </w:p>
     <w:p>
@@ -46,7 +65,7 @@
                     <pic:cNvPicPr/>
                   </pic:nvPicPr>
                   <pic:blipFill rotWithShape="1">
-                    <a:blip r:embed="rId4"/>
+                    <a:blip r:embed="rId5"/>
                     <a:srcRect r="73125" b="55916"/>
                     <a:stretch/>
                   </pic:blipFill>
@@ -75,11 +94,41 @@
       </w:r>
     </w:p>
     <w:p>
-      <w:r>
-        <w:rPr>
-          <w:rFonts w:hint="eastAsia"/>
-        </w:rPr>
-        <w:t>2、导入边信息表格</w:t>
+      <w:pPr>
+        <w:pStyle w:val="a3"/>
+        <w:numPr>
+          <w:ilvl w:val="0"/>
+          <w:numId w:val="1"/>
+        </w:numPr>
+        <w:ind w:firstLineChars="0"/>
+      </w:pPr>
+      <w:r>
+        <w:rPr>
+          <w:rFonts w:hint="eastAsia"/>
+        </w:rPr>
+        <w:t>导入边信息表格</w:t>
+      </w:r>
+    </w:p>
+    <w:p>
+      <w:pPr>
+        <w:rPr>
+          <w:rFonts w:hint="eastAsia"/>
+        </w:rPr>
+      </w:pPr>
+      <w:r>
+        <w:rPr>
+          <w:rFonts w:hint="eastAsia"/>
+        </w:rPr>
+        <w:t>如果你有需要处理的图数据，可以手动导入表格，最好是C</w:t>
+      </w:r>
+      <w:r>
+        <w:t>SV</w:t>
+      </w:r>
+      <w:r>
+        <w:rPr>
+          <w:rFonts w:hint="eastAsia"/>
+        </w:rPr>
+        <w:t>格式，并且边数据和点数据需要分开导入，如果手里的表格融合了两者，得手动分开再导入。</w:t>
       </w:r>
     </w:p>
     <w:p>
@@ -92,48 +141,6 @@
             <wp:extent cx="2787151" cy="1734503"/>
             <wp:effectExtent l="0" t="0" r="0" b="0"/>
             <wp:docPr id="2" name="图片 2"/>
-            <wp:cNvGraphicFramePr>
-              <a:graphicFrameLocks xmlns:a="http://schemas.openxmlformats.org/drawingml/2006/main" noChangeAspect="1"/>
-            </wp:cNvGraphicFramePr>
-            <a:graphic xmlns:a="http://schemas.openxmlformats.org/drawingml/2006/main">
-              <a:graphicData uri="http://schemas.openxmlformats.org/drawingml/2006/picture">
-                <pic:pic xmlns:pic="http://schemas.openxmlformats.org/drawingml/2006/picture">
-                  <pic:nvPicPr>
-                    <pic:cNvPr id="1" name=""/>
-                    <pic:cNvPicPr/>
-                  </pic:nvPicPr>
-                  <pic:blipFill>
-                    <a:blip r:embed="rId5"/>
-                    <a:stretch>
-                      <a:fillRect/>
-                    </a:stretch>
-                  </pic:blipFill>
-                  <pic:spPr>
-                    <a:xfrm>
-                      <a:off x="0" y="0"/>
-                      <a:ext cx="2814013" cy="1751220"/>
-                    </a:xfrm>
-                    <a:prstGeom prst="rect">
-                      <a:avLst/>
-                    </a:prstGeom>
-                  </pic:spPr>
-                </pic:pic>
-              </a:graphicData>
-            </a:graphic>
-          </wp:inline>
-        </w:drawing>
-      </w:r>
-    </w:p>
-    <w:p>
-      <w:r>
-        <w:rPr>
-          <w:noProof/>
-        </w:rPr>
-        <w:drawing>
-          <wp:inline distT="0" distB="0" distL="0" distR="0" wp14:anchorId="5AB5998B" wp14:editId="7C9118C7">
-            <wp:extent cx="2790616" cy="1742371"/>
-            <wp:effectExtent l="0" t="0" r="0" b="0"/>
-            <wp:docPr id="3" name="图片 3"/>
             <wp:cNvGraphicFramePr>
               <a:graphicFrameLocks xmlns:a="http://schemas.openxmlformats.org/drawingml/2006/main" noChangeAspect="1"/>
             </wp:cNvGraphicFramePr>
@@ -153,7 +160,7 @@
                   <pic:spPr>
                     <a:xfrm>
                       <a:off x="0" y="0"/>
-                      <a:ext cx="2825225" cy="1763980"/>
+                      <a:ext cx="2814013" cy="1751220"/>
                     </a:xfrm>
                     <a:prstGeom prst="rect">
                       <a:avLst/>
@@ -172,10 +179,10 @@
           <w:noProof/>
         </w:rPr>
         <w:drawing>
-          <wp:inline distT="0" distB="0" distL="0" distR="0" wp14:anchorId="233A33B3" wp14:editId="3B9C1F6F">
-            <wp:extent cx="2778254" cy="1887848"/>
-            <wp:effectExtent l="0" t="0" r="3175" b="0"/>
-            <wp:docPr id="4" name="图片 4"/>
+          <wp:inline distT="0" distB="0" distL="0" distR="0" wp14:anchorId="5AB5998B" wp14:editId="7C9118C7">
+            <wp:extent cx="2790616" cy="1742371"/>
+            <wp:effectExtent l="0" t="0" r="0" b="0"/>
+            <wp:docPr id="3" name="图片 3"/>
             <wp:cNvGraphicFramePr>
               <a:graphicFrameLocks xmlns:a="http://schemas.openxmlformats.org/drawingml/2006/main" noChangeAspect="1"/>
             </wp:cNvGraphicFramePr>
@@ -195,7 +202,7 @@
                   <pic:spPr>
                     <a:xfrm>
                       <a:off x="0" y="0"/>
-                      <a:ext cx="2797735" cy="1901085"/>
+                      <a:ext cx="2825225" cy="1763980"/>
                     </a:xfrm>
                     <a:prstGeom prst="rect">
                       <a:avLst/>
@@ -209,24 +216,28 @@
       </w:r>
     </w:p>
     <w:p>
-      <w:r>
-        <w:rPr>
-          <w:rFonts w:hint="eastAsia"/>
-        </w:rPr>
-        <w:t>3、导入点信息表格</w:t>
-      </w:r>
-    </w:p>
-    <w:p>
-      <w:r>
-        <w:rPr>
-          <w:noProof/>
-        </w:rPr>
-        <w:lastRenderedPageBreak/>
+      <w:pPr>
+        <w:rPr>
+          <w:rFonts w:hint="eastAsia"/>
+        </w:rPr>
+      </w:pPr>
+      <w:r>
+        <w:rPr>
+          <w:rFonts w:hint="eastAsia"/>
+        </w:rPr>
+        <w:t>权重的数据类型要手动选一下。</w:t>
+      </w:r>
+    </w:p>
+    <w:p>
+      <w:r>
+        <w:rPr>
+          <w:noProof/>
+        </w:rPr>
         <w:drawing>
-          <wp:inline distT="0" distB="0" distL="0" distR="0" wp14:anchorId="3357A9B5" wp14:editId="1D4FD2E9">
-            <wp:extent cx="2792717" cy="1752761"/>
-            <wp:effectExtent l="0" t="0" r="8255" b="0"/>
-            <wp:docPr id="5" name="图片 5"/>
+          <wp:inline distT="0" distB="0" distL="0" distR="0" wp14:anchorId="233A33B3" wp14:editId="3B9C1F6F">
+            <wp:extent cx="2778254" cy="1887848"/>
+            <wp:effectExtent l="0" t="0" r="3175" b="0"/>
+            <wp:docPr id="4" name="图片 4"/>
             <wp:cNvGraphicFramePr>
               <a:graphicFrameLocks xmlns:a="http://schemas.openxmlformats.org/drawingml/2006/main" noChangeAspect="1"/>
             </wp:cNvGraphicFramePr>
@@ -246,7 +257,7 @@
                   <pic:spPr>
                     <a:xfrm>
                       <a:off x="0" y="0"/>
-                      <a:ext cx="2804300" cy="1760030"/>
+                      <a:ext cx="2797735" cy="1901085"/>
                     </a:xfrm>
                     <a:prstGeom prst="rect">
                       <a:avLst/>
@@ -260,15 +271,37 @@
       </w:r>
     </w:p>
     <w:p>
+      <w:pPr>
+        <w:rPr>
+          <w:rFonts w:hint="eastAsia"/>
+        </w:rPr>
+      </w:pPr>
+      <w:r>
+        <w:rPr>
+          <w:rFonts w:hint="eastAsia"/>
+        </w:rPr>
+        <w:t>存到新建的工作空间即可。</w:t>
+      </w:r>
+    </w:p>
+    <w:p>
+      <w:r>
+        <w:rPr>
+          <w:rFonts w:hint="eastAsia"/>
+        </w:rPr>
+        <w:lastRenderedPageBreak/>
+        <w:t>3、导入点信息表格</w:t>
+      </w:r>
+    </w:p>
+    <w:p>
       <w:r>
         <w:rPr>
           <w:noProof/>
         </w:rPr>
         <w:drawing>
-          <wp:inline distT="0" distB="0" distL="0" distR="0" wp14:anchorId="63CCB6A3" wp14:editId="5CD60CA7">
-            <wp:extent cx="2791813" cy="1910170"/>
-            <wp:effectExtent l="0" t="0" r="8890" b="0"/>
-            <wp:docPr id="6" name="图片 6"/>
+          <wp:inline distT="0" distB="0" distL="0" distR="0" wp14:anchorId="3357A9B5" wp14:editId="1D4FD2E9">
+            <wp:extent cx="2792717" cy="1752761"/>
+            <wp:effectExtent l="0" t="0" r="8255" b="0"/>
+            <wp:docPr id="5" name="图片 5"/>
             <wp:cNvGraphicFramePr>
               <a:graphicFrameLocks xmlns:a="http://schemas.openxmlformats.org/drawingml/2006/main" noChangeAspect="1"/>
             </wp:cNvGraphicFramePr>
@@ -288,7 +321,7 @@
                   <pic:spPr>
                     <a:xfrm>
                       <a:off x="0" y="0"/>
-                      <a:ext cx="2820299" cy="1929660"/>
+                      <a:ext cx="2804300" cy="1760030"/>
                     </a:xfrm>
                     <a:prstGeom prst="rect">
                       <a:avLst/>
@@ -304,21 +337,13 @@
     <w:p>
       <w:r>
         <w:rPr>
-          <w:rFonts w:hint="eastAsia"/>
-        </w:rPr>
-        <w:t>4、统计</w:t>
-      </w:r>
-    </w:p>
-    <w:p>
-      <w:r>
-        <w:rPr>
           <w:noProof/>
         </w:rPr>
         <w:drawing>
-          <wp:inline distT="0" distB="0" distL="0" distR="0" wp14:anchorId="68E7E868" wp14:editId="2AB56BF5">
-            <wp:extent cx="2570359" cy="3758084"/>
-            <wp:effectExtent l="0" t="0" r="1905" b="0"/>
-            <wp:docPr id="7" name="图片 7"/>
+          <wp:inline distT="0" distB="0" distL="0" distR="0" wp14:anchorId="63CCB6A3" wp14:editId="5CD60CA7">
+            <wp:extent cx="2791813" cy="1910170"/>
+            <wp:effectExtent l="0" t="0" r="8890" b="0"/>
+            <wp:docPr id="6" name="图片 6"/>
             <wp:cNvGraphicFramePr>
               <a:graphicFrameLocks xmlns:a="http://schemas.openxmlformats.org/drawingml/2006/main" noChangeAspect="1"/>
             </wp:cNvGraphicFramePr>
@@ -338,7 +363,7 @@
                   <pic:spPr>
                     <a:xfrm>
                       <a:off x="0" y="0"/>
-                      <a:ext cx="2573877" cy="3763227"/>
+                      <a:ext cx="2820299" cy="1929660"/>
                     </a:xfrm>
                     <a:prstGeom prst="rect">
                       <a:avLst/>
@@ -352,11 +377,72 @@
       </w:r>
     </w:p>
     <w:p>
-      <w:r>
-        <w:rPr>
-          <w:rFonts w:hint="eastAsia"/>
-        </w:rPr>
-        <w:t>5、过滤</w:t>
+      <w:pPr>
+        <w:rPr>
+          <w:rFonts w:hint="eastAsia"/>
+        </w:rPr>
+      </w:pPr>
+      <w:r>
+        <w:rPr>
+          <w:rFonts w:hint="eastAsia"/>
+        </w:rPr>
+        <w:t>导入到已有工作空间，不要新建了，这样才能在刚刚的边数据上加上点的label信息。</w:t>
+      </w:r>
+    </w:p>
+    <w:p>
+      <w:pPr>
+        <w:pStyle w:val="a3"/>
+        <w:numPr>
+          <w:ilvl w:val="0"/>
+          <w:numId w:val="1"/>
+        </w:numPr>
+        <w:ind w:firstLineChars="0"/>
+      </w:pPr>
+      <w:r>
+        <w:rPr>
+          <w:rFonts w:hint="eastAsia"/>
+        </w:rPr>
+        <w:t>统计</w:t>
+      </w:r>
+    </w:p>
+    <w:p>
+      <w:r>
+        <w:rPr>
+          <w:rFonts w:hint="eastAsia"/>
+        </w:rPr>
+        <w:t>一切的数据挖掘效果都是建立在统计这个功能标签下的，除去这个功能，只是个画图工具。所以在处理可视化效果之前，需要进行算法过滤。</w:t>
+      </w:r>
+    </w:p>
+    <w:p>
+      <w:r>
+        <w:rPr>
+          <w:rFonts w:hint="eastAsia"/>
+        </w:rPr>
+        <w:t>这里的模块化是社区分类算法，效果从0-1越高分类越好。</w:t>
+      </w:r>
+    </w:p>
+    <w:p>
+      <w:r>
+        <w:t>P</w:t>
+      </w:r>
+      <w:r>
+        <w:rPr>
+          <w:rFonts w:hint="eastAsia"/>
+        </w:rPr>
+        <w:t>agerank是权重算法，权重越大的点越重要。</w:t>
+      </w:r>
+    </w:p>
+    <w:p>
+      <w:pPr>
+        <w:rPr>
+          <w:rFonts w:hint="eastAsia"/>
+        </w:rPr>
+      </w:pPr>
+      <w:r>
+        <w:rPr>
+          <w:rFonts w:hint="eastAsia"/>
+        </w:rPr>
+        <w:t>其他算法可以进行后续了解。</w:t>
       </w:r>
     </w:p>
     <w:p>
@@ -366,10 +452,10 @@
         </w:rPr>
         <w:lastRenderedPageBreak/>
         <w:drawing>
-          <wp:inline distT="0" distB="0" distL="0" distR="0" wp14:anchorId="76A58582" wp14:editId="7F9137C9">
-            <wp:extent cx="2694689" cy="5912990"/>
-            <wp:effectExtent l="0" t="0" r="0" b="0"/>
-            <wp:docPr id="8" name="图片 8"/>
+          <wp:inline distT="0" distB="0" distL="0" distR="0" wp14:anchorId="68E7E868" wp14:editId="2AB56BF5">
+            <wp:extent cx="2570359" cy="3758084"/>
+            <wp:effectExtent l="0" t="0" r="1905" b="0"/>
+            <wp:docPr id="7" name="图片 7"/>
             <wp:cNvGraphicFramePr>
               <a:graphicFrameLocks xmlns:a="http://schemas.openxmlformats.org/drawingml/2006/main" noChangeAspect="1"/>
             </wp:cNvGraphicFramePr>
@@ -389,7 +475,7 @@
                   <pic:spPr>
                     <a:xfrm>
                       <a:off x="0" y="0"/>
-                      <a:ext cx="2704173" cy="5933802"/>
+                      <a:ext cx="2573877" cy="3763227"/>
                     </a:xfrm>
                     <a:prstGeom prst="rect">
                       <a:avLst/>
@@ -403,23 +489,94 @@
       </w:r>
     </w:p>
     <w:p>
-      <w:r>
-        <w:rPr>
-          <w:rFonts w:hint="eastAsia"/>
-        </w:rPr>
-        <w:t>6、布局</w:t>
-      </w:r>
-    </w:p>
-    <w:p>
-      <w:r>
-        <w:rPr>
-          <w:noProof/>
-        </w:rPr>
+      <w:pPr>
+        <w:pStyle w:val="a3"/>
+        <w:numPr>
+          <w:ilvl w:val="0"/>
+          <w:numId w:val="1"/>
+        </w:numPr>
+        <w:ind w:firstLineChars="0"/>
+      </w:pPr>
+      <w:r>
+        <w:rPr>
+          <w:rFonts w:hint="eastAsia"/>
+        </w:rPr>
+        <w:t>过滤</w:t>
+      </w:r>
+    </w:p>
+    <w:p>
+      <w:r>
+        <w:rPr>
+          <w:rFonts w:hint="eastAsia"/>
+        </w:rPr>
+        <w:t>在数据过多的情况下需要用到过滤，也就是筛选功能。</w:t>
+      </w:r>
+    </w:p>
+    <w:p>
+      <w:r>
+        <w:rPr>
+          <w:rFonts w:hint="eastAsia"/>
+        </w:rPr>
+        <w:t>目测200点以下不需要过滤，500以上推荐一定要过滤。</w:t>
+      </w:r>
+    </w:p>
+    <w:p>
+      <w:r>
+        <w:rPr>
+          <w:rFonts w:hint="eastAsia"/>
+        </w:rPr>
+        <w:t>在没有进行过统计的情况下，无法在属性标签下进行过滤，推荐使用拓扑中的度，过滤掉度较低的节点。</w:t>
+      </w:r>
+    </w:p>
+    <w:p>
+      <w:r>
+        <w:rPr>
+          <w:rFonts w:hint="eastAsia"/>
+        </w:rPr>
+        <w:t>注意：过滤边权重的时候只会去掉边，导致出现很多单个节点，慎用。</w:t>
+      </w:r>
+    </w:p>
+    <w:p/>
+    <w:p>
+      <w:r>
+        <w:rPr>
+          <w:rFonts w:hint="eastAsia"/>
+        </w:rPr>
+        <w:t>在进行过统计算法之后，可以使用算法中的属性进行过滤。</w:t>
+      </w:r>
+    </w:p>
+    <w:p>
+      <w:r>
+        <w:rPr>
+          <w:rFonts w:hint="eastAsia"/>
+        </w:rPr>
+        <w:t>比如过滤掉模块度小于0.5的节点，过滤掉pagerank小于0.1的节点等等。</w:t>
+      </w:r>
+    </w:p>
+    <w:p>
+      <w:pPr>
+        <w:rPr>
+          <w:rFonts w:hint="eastAsia"/>
+        </w:rPr>
+      </w:pPr>
+      <w:r>
+        <w:rPr>
+          <w:rFonts w:hint="eastAsia"/>
+        </w:rPr>
+        <w:t>具体操作是选择好需要的过滤算法，并拖拽到下面的过滤框中。选择过滤范围之后应用即可。一次应用之后后续改变范围会自动显示效果。</w:t>
+      </w:r>
+    </w:p>
+    <w:p>
+      <w:r>
+        <w:rPr>
+          <w:noProof/>
+        </w:rPr>
+        <w:lastRenderedPageBreak/>
         <w:drawing>
-          <wp:inline distT="0" distB="0" distL="0" distR="0" wp14:anchorId="34F2F190" wp14:editId="7F80AA1C">
-            <wp:extent cx="2039815" cy="2191345"/>
+          <wp:inline distT="0" distB="0" distL="0" distR="0" wp14:anchorId="76A58582" wp14:editId="7F9137C9">
+            <wp:extent cx="2694689" cy="5912990"/>
             <wp:effectExtent l="0" t="0" r="0" b="0"/>
-            <wp:docPr id="9" name="图片 9"/>
+            <wp:docPr id="8" name="图片 8"/>
             <wp:cNvGraphicFramePr>
               <a:graphicFrameLocks xmlns:a="http://schemas.openxmlformats.org/drawingml/2006/main" noChangeAspect="1"/>
             </wp:cNvGraphicFramePr>
@@ -439,7 +596,7 @@
                   <pic:spPr>
                     <a:xfrm>
                       <a:off x="0" y="0"/>
-                      <a:ext cx="2046706" cy="2198748"/>
+                      <a:ext cx="2704173" cy="5933802"/>
                     </a:xfrm>
                     <a:prstGeom prst="rect">
                       <a:avLst/>
@@ -451,15 +608,65 @@
           </wp:inline>
         </w:drawing>
       </w:r>
-      <w:r>
-        <w:rPr>
-          <w:noProof/>
-        </w:rPr>
+    </w:p>
+    <w:p>
+      <w:pPr>
+        <w:pStyle w:val="a3"/>
+        <w:numPr>
+          <w:ilvl w:val="0"/>
+          <w:numId w:val="1"/>
+        </w:numPr>
+        <w:ind w:firstLineChars="0"/>
+      </w:pPr>
+      <w:r>
+        <w:rPr>
+          <w:rFonts w:hint="eastAsia"/>
+        </w:rPr>
+        <w:t>布局</w:t>
+      </w:r>
+    </w:p>
+    <w:p>
+      <w:pPr>
+        <w:rPr>
+          <w:rFonts w:hint="eastAsia"/>
+        </w:rPr>
+      </w:pPr>
+      <w:r>
+        <w:rPr>
+          <w:rFonts w:hint="eastAsia"/>
+        </w:rPr>
+        <w:t>该功能仅仅为了让图像更美观，</w:t>
+      </w:r>
+      <w:r>
+        <w:rPr>
+          <w:rFonts w:hint="eastAsia"/>
+        </w:rPr>
+        <w:t>避免过多的错综复杂。</w:t>
+      </w:r>
+      <w:r>
+        <w:rPr>
+          <w:rFonts w:hint="eastAsia"/>
+        </w:rPr>
+        <w:t>可以手动搜索以下各类布局算法的效果</w:t>
+      </w:r>
+      <w:r>
+        <w:rPr>
+          <w:rFonts w:hint="eastAsia"/>
+        </w:rPr>
+        <w:t>（其实软件内也会在下方进行解释）。免得麻烦可以直接用第一个力导向算法。</w:t>
+      </w:r>
+    </w:p>
+    <w:p>
+      <w:r>
+        <w:rPr>
+          <w:noProof/>
+        </w:rPr>
+        <w:lastRenderedPageBreak/>
         <w:drawing>
-          <wp:inline distT="0" distB="0" distL="0" distR="0" wp14:anchorId="2A4E0277" wp14:editId="057037AF">
-            <wp:extent cx="2553988" cy="2456822"/>
-            <wp:effectExtent l="0" t="0" r="0" b="635"/>
-            <wp:docPr id="10" name="图片 10"/>
+          <wp:inline distT="0" distB="0" distL="0" distR="0" wp14:anchorId="34F2F190" wp14:editId="7F80AA1C">
+            <wp:extent cx="2039815" cy="2191345"/>
+            <wp:effectExtent l="0" t="0" r="0" b="0"/>
+            <wp:docPr id="9" name="图片 9"/>
             <wp:cNvGraphicFramePr>
               <a:graphicFrameLocks xmlns:a="http://schemas.openxmlformats.org/drawingml/2006/main" noChangeAspect="1"/>
             </wp:cNvGraphicFramePr>
@@ -479,7 +686,7 @@
                   <pic:spPr>
                     <a:xfrm>
                       <a:off x="0" y="0"/>
-                      <a:ext cx="2559445" cy="2462072"/>
+                      <a:ext cx="2046706" cy="2198748"/>
                     </a:xfrm>
                     <a:prstGeom prst="rect">
                       <a:avLst/>
@@ -491,34 +698,15 @@
           </wp:inline>
         </w:drawing>
       </w:r>
-    </w:p>
-    <w:p>
-      <w:r>
-        <w:rPr>
-          <w:rFonts w:hint="eastAsia"/>
-        </w:rPr>
-        <w:lastRenderedPageBreak/>
-        <w:t>7、外观</w:t>
-      </w:r>
-    </w:p>
-    <w:p>
-      <w:r>
-        <w:rPr>
-          <w:rFonts w:hint="eastAsia"/>
-        </w:rPr>
-        <w:t>按重要度画节点大小</w:t>
-      </w:r>
-    </w:p>
-    <w:p>
       <w:r>
         <w:rPr>
           <w:noProof/>
         </w:rPr>
         <w:drawing>
-          <wp:inline distT="0" distB="0" distL="0" distR="0" wp14:anchorId="58A585C5" wp14:editId="1DBABCE2">
-            <wp:extent cx="2415516" cy="1773534"/>
-            <wp:effectExtent l="0" t="0" r="4445" b="0"/>
-            <wp:docPr id="11" name="图片 11"/>
+          <wp:inline distT="0" distB="0" distL="0" distR="0" wp14:anchorId="2A4E0277" wp14:editId="057037AF">
+            <wp:extent cx="2553988" cy="2456822"/>
+            <wp:effectExtent l="0" t="0" r="0" b="635"/>
+            <wp:docPr id="10" name="图片 10"/>
             <wp:cNvGraphicFramePr>
               <a:graphicFrameLocks xmlns:a="http://schemas.openxmlformats.org/drawingml/2006/main" noChangeAspect="1"/>
             </wp:cNvGraphicFramePr>
@@ -538,7 +726,7 @@
                   <pic:spPr>
                     <a:xfrm>
                       <a:off x="0" y="0"/>
-                      <a:ext cx="2423928" cy="1779710"/>
+                      <a:ext cx="2559445" cy="2462072"/>
                     </a:xfrm>
                     <a:prstGeom prst="rect">
                       <a:avLst/>
@@ -550,15 +738,48 @@
           </wp:inline>
         </w:drawing>
       </w:r>
+    </w:p>
+    <w:p>
+      <w:r>
+        <w:rPr>
+          <w:rFonts w:hint="eastAsia"/>
+        </w:rPr>
+        <w:t>7、外观</w:t>
+      </w:r>
+    </w:p>
+    <w:p>
+      <w:r>
+        <w:rPr>
+          <w:rFonts w:hint="eastAsia"/>
+        </w:rPr>
+        <w:t>按重要度画节点大小</w:t>
+      </w:r>
+    </w:p>
+    <w:p>
+      <w:pPr>
+        <w:rPr>
+          <w:rFonts w:hint="eastAsia"/>
+        </w:rPr>
+      </w:pPr>
+      <w:r>
+        <w:rPr>
+          <w:rFonts w:hint="eastAsia"/>
+        </w:rPr>
+        <w:t>该功能需要进行过统计功能才能应用。按图中的按钮点下去即可。</w:t>
+      </w:r>
+      <w:bookmarkStart w:id="0" w:name="_GoBack"/>
+      <w:bookmarkEnd w:id="0"/>
+    </w:p>
+    <w:p>
       <w:r>
         <w:rPr>
           <w:noProof/>
         </w:rPr>
         <w:drawing>
-          <wp:inline distT="0" distB="0" distL="0" distR="0" wp14:anchorId="3D2E60FC" wp14:editId="438634B5">
-            <wp:extent cx="2573409" cy="2486967"/>
-            <wp:effectExtent l="0" t="0" r="0" b="8890"/>
-            <wp:docPr id="12" name="图片 12"/>
+          <wp:inline distT="0" distB="0" distL="0" distR="0" wp14:anchorId="58A585C5" wp14:editId="1DBABCE2">
+            <wp:extent cx="2415516" cy="1773534"/>
+            <wp:effectExtent l="0" t="0" r="4445" b="0"/>
+            <wp:docPr id="11" name="图片 11"/>
             <wp:cNvGraphicFramePr>
               <a:graphicFrameLocks xmlns:a="http://schemas.openxmlformats.org/drawingml/2006/main" noChangeAspect="1"/>
             </wp:cNvGraphicFramePr>
@@ -578,7 +799,7 @@
                   <pic:spPr>
                     <a:xfrm>
                       <a:off x="0" y="0"/>
-                      <a:ext cx="2579964" cy="2493302"/>
+                      <a:ext cx="2423928" cy="1779710"/>
                     </a:xfrm>
                     <a:prstGeom prst="rect">
                       <a:avLst/>
@@ -590,25 +811,15 @@
           </wp:inline>
         </w:drawing>
       </w:r>
-    </w:p>
-    <w:p>
-      <w:r>
-        <w:rPr>
-          <w:rFonts w:hint="eastAsia"/>
-        </w:rPr>
-        <w:t>按社区分类进行上色</w:t>
-      </w:r>
-    </w:p>
-    <w:p>
       <w:r>
         <w:rPr>
           <w:noProof/>
         </w:rPr>
         <w:drawing>
-          <wp:inline distT="0" distB="0" distL="0" distR="0" wp14:anchorId="17C5EF39" wp14:editId="09989064">
-            <wp:extent cx="2402388" cy="1939332"/>
-            <wp:effectExtent l="0" t="0" r="0" b="3810"/>
-            <wp:docPr id="13" name="图片 13"/>
+          <wp:inline distT="0" distB="0" distL="0" distR="0" wp14:anchorId="3D2E60FC" wp14:editId="438634B5">
+            <wp:extent cx="2573409" cy="2486967"/>
+            <wp:effectExtent l="0" t="0" r="0" b="8890"/>
+            <wp:docPr id="12" name="图片 12"/>
             <wp:cNvGraphicFramePr>
               <a:graphicFrameLocks xmlns:a="http://schemas.openxmlformats.org/drawingml/2006/main" noChangeAspect="1"/>
             </wp:cNvGraphicFramePr>
@@ -628,7 +839,7 @@
                   <pic:spPr>
                     <a:xfrm>
                       <a:off x="0" y="0"/>
-                      <a:ext cx="2414708" cy="1949277"/>
+                      <a:ext cx="2579964" cy="2493302"/>
                     </a:xfrm>
                     <a:prstGeom prst="rect">
                       <a:avLst/>
@@ -640,15 +851,25 @@
           </wp:inline>
         </w:drawing>
       </w:r>
+    </w:p>
+    <w:p>
+      <w:r>
+        <w:rPr>
+          <w:rFonts w:hint="eastAsia"/>
+        </w:rPr>
+        <w:t>按社区分类进行上色</w:t>
+      </w:r>
+    </w:p>
+    <w:p>
       <w:r>
         <w:rPr>
           <w:noProof/>
         </w:rPr>
         <w:drawing>
-          <wp:inline distT="0" distB="0" distL="0" distR="0" wp14:anchorId="45582AA0" wp14:editId="55E8BB4E">
-            <wp:extent cx="2199072" cy="1943316"/>
-            <wp:effectExtent l="0" t="0" r="0" b="0"/>
-            <wp:docPr id="14" name="图片 14"/>
+          <wp:inline distT="0" distB="0" distL="0" distR="0" wp14:anchorId="17C5EF39" wp14:editId="09989064">
+            <wp:extent cx="2402388" cy="1939332"/>
+            <wp:effectExtent l="0" t="0" r="0" b="3810"/>
+            <wp:docPr id="13" name="图片 13"/>
             <wp:cNvGraphicFramePr>
               <a:graphicFrameLocks xmlns:a="http://schemas.openxmlformats.org/drawingml/2006/main" noChangeAspect="1"/>
             </wp:cNvGraphicFramePr>
@@ -668,7 +889,7 @@
                   <pic:spPr>
                     <a:xfrm>
                       <a:off x="0" y="0"/>
-                      <a:ext cx="2211758" cy="1954526"/>
+                      <a:ext cx="2414708" cy="1949277"/>
                     </a:xfrm>
                     <a:prstGeom prst="rect">
                       <a:avLst/>
@@ -680,25 +901,15 @@
           </wp:inline>
         </w:drawing>
       </w:r>
-    </w:p>
-    <w:p>
-      <w:r>
-        <w:rPr>
-          <w:rFonts w:hint="eastAsia"/>
-        </w:rPr>
-        <w:t>显示节点标签</w:t>
-      </w:r>
-    </w:p>
-    <w:p>
       <w:r>
         <w:rPr>
           <w:noProof/>
         </w:rPr>
         <w:drawing>
-          <wp:inline distT="0" distB="0" distL="0" distR="0" wp14:anchorId="763E361F" wp14:editId="5C15974B">
-            <wp:extent cx="5274310" cy="499745"/>
-            <wp:effectExtent l="0" t="0" r="2540" b="0"/>
-            <wp:docPr id="15" name="图片 15"/>
+          <wp:inline distT="0" distB="0" distL="0" distR="0" wp14:anchorId="45582AA0" wp14:editId="55E8BB4E">
+            <wp:extent cx="2199072" cy="1943316"/>
+            <wp:effectExtent l="0" t="0" r="0" b="0"/>
+            <wp:docPr id="14" name="图片 14"/>
             <wp:cNvGraphicFramePr>
               <a:graphicFrameLocks xmlns:a="http://schemas.openxmlformats.org/drawingml/2006/main" noChangeAspect="1"/>
             </wp:cNvGraphicFramePr>
@@ -718,6 +929,56 @@
                   <pic:spPr>
                     <a:xfrm>
                       <a:off x="0" y="0"/>
+                      <a:ext cx="2211758" cy="1954526"/>
+                    </a:xfrm>
+                    <a:prstGeom prst="rect">
+                      <a:avLst/>
+                    </a:prstGeom>
+                  </pic:spPr>
+                </pic:pic>
+              </a:graphicData>
+            </a:graphic>
+          </wp:inline>
+        </w:drawing>
+      </w:r>
+    </w:p>
+    <w:p>
+      <w:r>
+        <w:rPr>
+          <w:rFonts w:hint="eastAsia"/>
+        </w:rPr>
+        <w:t>显示节点标签</w:t>
+      </w:r>
+    </w:p>
+    <w:p>
+      <w:r>
+        <w:rPr>
+          <w:noProof/>
+        </w:rPr>
+        <w:drawing>
+          <wp:inline distT="0" distB="0" distL="0" distR="0" wp14:anchorId="763E361F" wp14:editId="5C15974B">
+            <wp:extent cx="5274310" cy="499745"/>
+            <wp:effectExtent l="0" t="0" r="2540" b="0"/>
+            <wp:docPr id="15" name="图片 15"/>
+            <wp:cNvGraphicFramePr>
+              <a:graphicFrameLocks xmlns:a="http://schemas.openxmlformats.org/drawingml/2006/main" noChangeAspect="1"/>
+            </wp:cNvGraphicFramePr>
+            <a:graphic xmlns:a="http://schemas.openxmlformats.org/drawingml/2006/main">
+              <a:graphicData uri="http://schemas.openxmlformats.org/drawingml/2006/picture">
+                <pic:pic xmlns:pic="http://schemas.openxmlformats.org/drawingml/2006/picture">
+                  <pic:nvPicPr>
+                    <pic:cNvPr id="1" name=""/>
+                    <pic:cNvPicPr/>
+                  </pic:nvPicPr>
+                  <pic:blipFill>
+                    <a:blip r:embed="rId19"/>
+                    <a:stretch>
+                      <a:fillRect/>
+                    </a:stretch>
+                  </pic:blipFill>
+                  <pic:spPr>
+                    <a:xfrm>
+                      <a:off x="0" y="0"/>
                       <a:ext cx="5274310" cy="499745"/>
                     </a:xfrm>
                     <a:prstGeom prst="rect">
@@ -736,6 +997,7 @@
         <w:rPr>
           <w:rFonts w:hint="eastAsia"/>
         </w:rPr>
+        <w:lastRenderedPageBreak/>
         <w:t>1显示 2大小 3选择显示内容</w:t>
       </w:r>
     </w:p>
@@ -747,6 +1009,103 @@
     </w:sectPr>
   </w:body>
 </w:document>
+</file>
+
+<file path=word/numbering.xml><?xml version="1.0" encoding="utf-8"?>
+<w:numbering xmlns:wpc="http://schemas.microsoft.com/office/word/2010/wordprocessingCanvas" xmlns:cx="http://schemas.microsoft.com/office/drawing/2014/chartex" xmlns:mc="http://schemas.openxmlformats.org/markup-compatibility/2006" xmlns:o="urn:schemas-microsoft-com:office:office" xmlns:r="http://schemas.openxmlformats.org/officeDocument/2006/relationships" xmlns:m="http://schemas.openxmlformats.org/officeDocument/2006/math" xmlns:v="urn:schemas-microsoft-com:vml" xmlns:wp14="http://schemas.microsoft.com/office/word/2010/wordprocessingDrawing" xmlns:wp="http://schemas.openxmlformats.org/drawingml/2006/wordprocessingDrawing" xmlns:w10="urn:schemas-microsoft-com:office:word" xmlns:w="http://schemas.openxmlformats.org/wordprocessingml/2006/main" xmlns:w14="http://schemas.microsoft.com/office/word/2010/wordml" xmlns:w15="http://schemas.microsoft.com/office/word/2012/wordml" xmlns:w16se="http://schemas.microsoft.com/office/word/2015/wordml/symex" xmlns:wpg="http://schemas.microsoft.com/office/word/2010/wordprocessingGroup" xmlns:wpi="http://schemas.microsoft.com/office/word/2010/wordprocessingInk" xmlns:wne="http://schemas.microsoft.com/office/word/2006/wordml" xmlns:wps="http://schemas.microsoft.com/office/word/2010/wordprocessingShape" mc:Ignorable="w14 w15 w16se wp14">
+  <w:abstractNum w:abstractNumId="0" w15:restartNumberingAfterBreak="0">
+    <w:nsid w:val="248D7828"/>
+    <w:multiLevelType w:val="hybridMultilevel"/>
+    <w:tmpl w:val="2F68313C"/>
+    <w:lvl w:ilvl="0" w:tplc="BFB288D8">
+      <w:start w:val="1"/>
+      <w:numFmt w:val="decimal"/>
+      <w:lvlText w:val="%1、"/>
+      <w:lvlJc w:val="left"/>
+      <w:pPr>
+        <w:ind w:left="360" w:hanging="360"/>
+      </w:pPr>
+      <w:rPr>
+        <w:rFonts w:hint="default"/>
+      </w:rPr>
+    </w:lvl>
+    <w:lvl w:ilvl="1" w:tplc="04090019" w:tentative="1">
+      <w:start w:val="1"/>
+      <w:numFmt w:val="lowerLetter"/>
+      <w:lvlText w:val="%2)"/>
+      <w:lvlJc w:val="left"/>
+      <w:pPr>
+        <w:ind w:left="840" w:hanging="420"/>
+      </w:pPr>
+    </w:lvl>
+    <w:lvl w:ilvl="2" w:tplc="0409001B" w:tentative="1">
+      <w:start w:val="1"/>
+      <w:numFmt w:val="lowerRoman"/>
+      <w:lvlText w:val="%3."/>
+      <w:lvlJc w:val="right"/>
+      <w:pPr>
+        <w:ind w:left="1260" w:hanging="420"/>
+      </w:pPr>
+    </w:lvl>
+    <w:lvl w:ilvl="3" w:tplc="0409000F" w:tentative="1">
+      <w:start w:val="1"/>
+      <w:numFmt w:val="decimal"/>
+      <w:lvlText w:val="%4."/>
+      <w:lvlJc w:val="left"/>
+      <w:pPr>
+        <w:ind w:left="1680" w:hanging="420"/>
+      </w:pPr>
+    </w:lvl>
+    <w:lvl w:ilvl="4" w:tplc="04090019" w:tentative="1">
+      <w:start w:val="1"/>
+      <w:numFmt w:val="lowerLetter"/>
+      <w:lvlText w:val="%5)"/>
+      <w:lvlJc w:val="left"/>
+      <w:pPr>
+        <w:ind w:left="2100" w:hanging="420"/>
+      </w:pPr>
+    </w:lvl>
+    <w:lvl w:ilvl="5" w:tplc="0409001B" w:tentative="1">
+      <w:start w:val="1"/>
+      <w:numFmt w:val="lowerRoman"/>
+      <w:lvlText w:val="%6."/>
+      <w:lvlJc w:val="right"/>
+      <w:pPr>
+        <w:ind w:left="2520" w:hanging="420"/>
+      </w:pPr>
+    </w:lvl>
+    <w:lvl w:ilvl="6" w:tplc="0409000F" w:tentative="1">
+      <w:start w:val="1"/>
+      <w:numFmt w:val="decimal"/>
+      <w:lvlText w:val="%7."/>
+      <w:lvlJc w:val="left"/>
+      <w:pPr>
+        <w:ind w:left="2940" w:hanging="420"/>
+      </w:pPr>
+    </w:lvl>
+    <w:lvl w:ilvl="7" w:tplc="04090019" w:tentative="1">
+      <w:start w:val="1"/>
+      <w:numFmt w:val="lowerLetter"/>
+      <w:lvlText w:val="%8)"/>
+      <w:lvlJc w:val="left"/>
+      <w:pPr>
+        <w:ind w:left="3360" w:hanging="420"/>
+      </w:pPr>
+    </w:lvl>
+    <w:lvl w:ilvl="8" w:tplc="0409001B" w:tentative="1">
+      <w:start w:val="1"/>
+      <w:numFmt w:val="lowerRoman"/>
+      <w:lvlText w:val="%9."/>
+      <w:lvlJc w:val="right"/>
+      <w:pPr>
+        <w:ind w:left="3780" w:hanging="420"/>
+      </w:pPr>
+    </w:lvl>
+  </w:abstractNum>
+  <w:num w:numId="1">
+    <w:abstractNumId w:val="0"/>
+  </w:num>
+</w:numbering>
 </file>
 
 <file path=word/styles.xml><?xml version="1.0" encoding="utf-8"?>
@@ -1171,6 +1530,16 @@
     <w:semiHidden/>
     <w:unhideWhenUsed/>
   </w:style>
+  <w:style w:type="paragraph" w:styleId="a3">
+    <w:name w:val="List Paragraph"/>
+    <w:basedOn w:val="a"/>
+    <w:uiPriority w:val="34"/>
+    <w:qFormat/>
+    <w:rsid w:val="00BF1950"/>
+    <w:pPr>
+      <w:ind w:firstLineChars="200" w:firstLine="420"/>
+    </w:pPr>
+  </w:style>
 </w:styles>
 </file>
 

</xml_diff>